<commit_message>
Diseño de pruebas + AVL TAD terminado
</commit_message>
<xml_diff>
--- a/Método de la ingenieria/TAD AVL.docx
+++ b/Método de la ingenieria/TAD AVL.docx
@@ -27,6 +27,12 @@
                 <w:b/>
               </w:rPr>
               <w:t xml:space="preserve">TAD </w:t>
+            </w:r>
+            <w:r>
+              <w:rPr>
+                <w:b/>
+              </w:rPr>
+              <w:t>AVL Tree</w:t>
             </w:r>
             <w:bookmarkStart w:id="0" w:name="_GoBack"/>
             <w:bookmarkEnd w:id="0"/>
@@ -1636,7 +1642,7 @@
 </file>
 
 <file path=customXml/itemProps1.xml><?xml version="1.0" encoding="utf-8"?>
-<ds:datastoreItem xmlns:ds="http://schemas.openxmlformats.org/officeDocument/2006/customXml" ds:itemID="{D73A7FC1-CAED-4DF1-B6E8-3235CD776802}">
+<ds:datastoreItem xmlns:ds="http://schemas.openxmlformats.org/officeDocument/2006/customXml" ds:itemID="{7EC5E392-806A-4979-BC7C-A6BFD406EE3A}">
   <ds:schemaRefs>
     <ds:schemaRef ds:uri="http://schemas.openxmlformats.org/officeDocument/2006/bibliography"/>
   </ds:schemaRefs>

</xml_diff>

<commit_message>
AVL Y RN terminados
</commit_message>
<xml_diff>
--- a/Método de la ingenieria/TAD AVL.docx
+++ b/Método de la ingenieria/TAD AVL.docx
@@ -169,11 +169,50 @@
                 <w:lang w:val="en-US"/>
               </w:rPr>
             </w:pPr>
-            <w:r>
-              <w:rPr>
-                <w:lang w:val="en-US"/>
-              </w:rPr>
-              <w:t>AVL TREE</w:t>
+            <w:proofErr w:type="spellStart"/>
+            <w:r>
+              <w:rPr>
+                <w:lang w:val="en-US"/>
+              </w:rPr>
+              <w:t>AVL</w:t>
+            </w:r>
+            <w:r>
+              <w:rPr>
+                <w:lang w:val="en-US"/>
+              </w:rPr>
+              <w:t>Tree</w:t>
+            </w:r>
+            <w:proofErr w:type="spellEnd"/>
+            <w:r>
+              <w:rPr>
+                <w:lang w:val="en-US"/>
+              </w:rPr>
+              <w:tab/>
+            </w:r>
+            <w:r>
+              <w:rPr>
+                <w:lang w:val="en-US"/>
+              </w:rPr>
+              <w:tab/>
+            </w:r>
+            <w:r>
+              <w:rPr>
+                <w:lang w:val="en-US"/>
+              </w:rPr>
+              <w:tab/>
+            </w:r>
+            <w:r>
+              <w:rPr>
+                <w:lang w:val="en-US"/>
+              </w:rPr>
+              <w:tab/>
+            </w:r>
+            <w:r>
+              <w:rPr>
+                <w:rFonts w:cstheme="minorHAnsi"/>
+                <w:lang w:val="en-US"/>
+              </w:rPr>
+              <w:t>→AVL</w:t>
             </w:r>
           </w:p>
           <w:p>
@@ -191,7 +230,47 @@
               <w:rPr>
                 <w:lang w:val="en-US"/>
               </w:rPr>
-              <w:t>Left rotate</w:t>
+              <w:t>Height</w:t>
+            </w:r>
+            <w:r>
+              <w:rPr>
+                <w:lang w:val="en-US"/>
+              </w:rPr>
+              <w:tab/>
+            </w:r>
+            <w:r>
+              <w:rPr>
+                <w:lang w:val="en-US"/>
+              </w:rPr>
+              <w:tab/>
+            </w:r>
+            <w:r>
+              <w:rPr>
+                <w:lang w:val="en-US"/>
+              </w:rPr>
+              <w:tab/>
+            </w:r>
+            <w:proofErr w:type="spellStart"/>
+            <w:r>
+              <w:rPr>
+                <w:lang w:val="en-US"/>
+              </w:rPr>
+              <w:t>NodeBinaryTree</w:t>
+            </w:r>
+            <w:proofErr w:type="spellEnd"/>
+            <w:r>
+              <w:rPr>
+                <w:rFonts w:cstheme="minorHAnsi"/>
+                <w:lang w:val="en-US"/>
+              </w:rPr>
+              <w:t>→</w:t>
+            </w:r>
+            <w:r>
+              <w:rPr>
+                <w:rFonts w:cstheme="minorHAnsi"/>
+                <w:lang w:val="en-US"/>
+              </w:rPr>
+              <w:t xml:space="preserve"> int</w:t>
             </w:r>
           </w:p>
           <w:p>
@@ -209,8 +288,42 @@
               <w:rPr>
                 <w:lang w:val="en-US"/>
               </w:rPr>
-              <w:t>Right rotate</w:t>
-            </w:r>
+              <w:t>Left rotate</w:t>
+            </w:r>
+            <w:r>
+              <w:rPr>
+                <w:lang w:val="en-US"/>
+              </w:rPr>
+              <w:tab/>
+            </w:r>
+            <w:r>
+              <w:rPr>
+                <w:lang w:val="en-US"/>
+              </w:rPr>
+              <w:tab/>
+            </w:r>
+            <w:proofErr w:type="spellStart"/>
+            <w:r>
+              <w:rPr>
+                <w:lang w:val="en-US"/>
+              </w:rPr>
+              <w:t>NodeBinaryTree</w:t>
+            </w:r>
+            <w:r>
+              <w:rPr>
+                <w:rFonts w:cstheme="minorHAnsi"/>
+                <w:lang w:val="en-US"/>
+              </w:rPr>
+              <w:t>→</w:t>
+            </w:r>
+            <w:r>
+              <w:rPr>
+                <w:rFonts w:cstheme="minorHAnsi"/>
+                <w:lang w:val="en-US"/>
+              </w:rPr>
+              <w:t>AVL</w:t>
+            </w:r>
+            <w:proofErr w:type="spellEnd"/>
           </w:p>
           <w:p>
             <w:pPr>
@@ -227,8 +340,42 @@
               <w:rPr>
                 <w:lang w:val="en-US"/>
               </w:rPr>
-              <w:t>Rebalance</w:t>
-            </w:r>
+              <w:t>Right rotate</w:t>
+            </w:r>
+            <w:r>
+              <w:rPr>
+                <w:lang w:val="en-US"/>
+              </w:rPr>
+              <w:tab/>
+            </w:r>
+            <w:r>
+              <w:rPr>
+                <w:lang w:val="en-US"/>
+              </w:rPr>
+              <w:tab/>
+            </w:r>
+            <w:proofErr w:type="spellStart"/>
+            <w:r>
+              <w:rPr>
+                <w:lang w:val="en-US"/>
+              </w:rPr>
+              <w:t>NodeBinaryTree</w:t>
+            </w:r>
+            <w:r>
+              <w:rPr>
+                <w:rFonts w:cstheme="minorHAnsi"/>
+                <w:lang w:val="en-US"/>
+              </w:rPr>
+              <w:t>→</w:t>
+            </w:r>
+            <w:r>
+              <w:rPr>
+                <w:rFonts w:cstheme="minorHAnsi"/>
+                <w:lang w:val="en-US"/>
+              </w:rPr>
+              <w:t>AVL</w:t>
+            </w:r>
+            <w:proofErr w:type="spellEnd"/>
           </w:p>
           <w:p>
             <w:pPr>
@@ -245,8 +392,42 @@
               <w:rPr>
                 <w:lang w:val="en-US"/>
               </w:rPr>
-              <w:t>Insert</w:t>
-            </w:r>
+              <w:t>Rebalance</w:t>
+            </w:r>
+            <w:r>
+              <w:rPr>
+                <w:lang w:val="en-US"/>
+              </w:rPr>
+              <w:tab/>
+            </w:r>
+            <w:r>
+              <w:rPr>
+                <w:lang w:val="en-US"/>
+              </w:rPr>
+              <w:tab/>
+            </w:r>
+            <w:proofErr w:type="spellStart"/>
+            <w:r>
+              <w:rPr>
+                <w:lang w:val="en-US"/>
+              </w:rPr>
+              <w:t>NodeBinaryTree</w:t>
+            </w:r>
+            <w:r>
+              <w:rPr>
+                <w:rFonts w:cstheme="minorHAnsi"/>
+                <w:lang w:val="en-US"/>
+              </w:rPr>
+              <w:t>→</w:t>
+            </w:r>
+            <w:r>
+              <w:rPr>
+                <w:rFonts w:cstheme="minorHAnsi"/>
+                <w:lang w:val="en-US"/>
+              </w:rPr>
+              <w:t>AVL</w:t>
+            </w:r>
+            <w:proofErr w:type="spellEnd"/>
           </w:p>
           <w:p>
             <w:pPr>
@@ -263,8 +444,48 @@
               <w:rPr>
                 <w:lang w:val="en-US"/>
               </w:rPr>
-              <w:t>Delete</w:t>
-            </w:r>
+              <w:t>Insert</w:t>
+            </w:r>
+            <w:r>
+              <w:rPr>
+                <w:lang w:val="en-US"/>
+              </w:rPr>
+              <w:tab/>
+            </w:r>
+            <w:r>
+              <w:rPr>
+                <w:lang w:val="en-US"/>
+              </w:rPr>
+              <w:tab/>
+            </w:r>
+            <w:r>
+              <w:rPr>
+                <w:lang w:val="en-US"/>
+              </w:rPr>
+              <w:tab/>
+            </w:r>
+            <w:proofErr w:type="spellStart"/>
+            <w:r>
+              <w:rPr>
+                <w:lang w:val="en-US"/>
+              </w:rPr>
+              <w:t>NodeBinaryTree</w:t>
+            </w:r>
+            <w:r>
+              <w:rPr>
+                <w:rFonts w:cstheme="minorHAnsi"/>
+                <w:lang w:val="en-US"/>
+              </w:rPr>
+              <w:t>→</w:t>
+            </w:r>
+            <w:r>
+              <w:rPr>
+                <w:rFonts w:cstheme="minorHAnsi"/>
+                <w:lang w:val="en-US"/>
+              </w:rPr>
+              <w:t>AVL</w:t>
+            </w:r>
+            <w:proofErr w:type="spellEnd"/>
           </w:p>
           <w:p>
             <w:pPr>
@@ -277,186 +498,52 @@
                 <w:lang w:val="en-US"/>
               </w:rPr>
             </w:pPr>
-            <w:proofErr w:type="spellStart"/>
-            <w:r>
-              <w:rPr>
-                <w:lang w:val="en-US"/>
-              </w:rPr>
-              <w:t>getRoot</w:t>
-            </w:r>
-            <w:proofErr w:type="spellEnd"/>
-          </w:p>
-          <w:p>
-            <w:pPr>
-              <w:pStyle w:val="Prrafodelista"/>
-              <w:numPr>
-                <w:ilvl w:val="1"/>
-                <w:numId w:val="1"/>
-              </w:numPr>
-              <w:rPr>
-                <w:lang w:val="en-US"/>
-              </w:rPr>
-            </w:pPr>
-            <w:proofErr w:type="spellStart"/>
-            <w:r>
-              <w:rPr>
-                <w:lang w:val="en-US"/>
-              </w:rPr>
-              <w:t>getMin</w:t>
-            </w:r>
-            <w:proofErr w:type="spellEnd"/>
-          </w:p>
-          <w:p>
-            <w:pPr>
-              <w:pStyle w:val="Prrafodelista"/>
-              <w:numPr>
-                <w:ilvl w:val="1"/>
-                <w:numId w:val="1"/>
-              </w:numPr>
-              <w:rPr>
-                <w:lang w:val="en-US"/>
-              </w:rPr>
-            </w:pPr>
-            <w:proofErr w:type="spellStart"/>
-            <w:r>
-              <w:rPr>
-                <w:lang w:val="en-US"/>
-              </w:rPr>
-              <w:t>getMax</w:t>
-            </w:r>
-            <w:proofErr w:type="spellEnd"/>
-          </w:p>
-          <w:p>
-            <w:pPr>
-              <w:pStyle w:val="Prrafodelista"/>
-              <w:numPr>
-                <w:ilvl w:val="1"/>
-                <w:numId w:val="1"/>
-              </w:numPr>
-              <w:rPr>
-                <w:lang w:val="en-US"/>
-              </w:rPr>
-            </w:pPr>
-            <w:proofErr w:type="spellStart"/>
-            <w:r>
-              <w:rPr>
-                <w:lang w:val="en-US"/>
-              </w:rPr>
-              <w:t>getPredecessor</w:t>
-            </w:r>
-            <w:proofErr w:type="spellEnd"/>
-          </w:p>
-          <w:p>
-            <w:pPr>
-              <w:pStyle w:val="Prrafodelista"/>
-              <w:numPr>
-                <w:ilvl w:val="1"/>
-                <w:numId w:val="1"/>
-              </w:numPr>
-              <w:rPr>
-                <w:lang w:val="en-US"/>
-              </w:rPr>
-            </w:pPr>
-            <w:proofErr w:type="spellStart"/>
-            <w:r>
-              <w:rPr>
-                <w:lang w:val="en-US"/>
-              </w:rPr>
-              <w:t>getSuccesor</w:t>
-            </w:r>
-            <w:proofErr w:type="spellEnd"/>
-          </w:p>
-          <w:p>
-            <w:pPr>
-              <w:pStyle w:val="Prrafodelista"/>
-              <w:numPr>
-                <w:ilvl w:val="1"/>
-                <w:numId w:val="1"/>
-              </w:numPr>
-              <w:rPr>
-                <w:lang w:val="en-US"/>
-              </w:rPr>
-            </w:pPr>
-            <w:proofErr w:type="spellStart"/>
-            <w:r>
-              <w:rPr>
-                <w:lang w:val="en-US"/>
-              </w:rPr>
-              <w:t>getWeight</w:t>
-            </w:r>
-            <w:proofErr w:type="spellEnd"/>
-          </w:p>
-          <w:p>
-            <w:pPr>
-              <w:pStyle w:val="Prrafodelista"/>
-              <w:numPr>
-                <w:ilvl w:val="1"/>
-                <w:numId w:val="1"/>
-              </w:numPr>
-              <w:rPr>
-                <w:lang w:val="en-US"/>
-              </w:rPr>
-            </w:pPr>
-            <w:r>
-              <w:rPr>
-                <w:lang w:val="en-US"/>
-              </w:rPr>
-              <w:t>search</w:t>
-            </w:r>
-          </w:p>
-          <w:p>
-            <w:pPr>
-              <w:pStyle w:val="Prrafodelista"/>
-              <w:numPr>
-                <w:ilvl w:val="1"/>
-                <w:numId w:val="1"/>
-              </w:numPr>
-              <w:rPr>
-                <w:lang w:val="en-US"/>
-              </w:rPr>
-            </w:pPr>
-            <w:r>
-              <w:rPr>
-                <w:lang w:val="en-US"/>
-              </w:rPr>
-              <w:t>is in tree</w:t>
-            </w:r>
-          </w:p>
-          <w:p>
-            <w:pPr>
-              <w:pStyle w:val="Prrafodelista"/>
-              <w:numPr>
-                <w:ilvl w:val="1"/>
-                <w:numId w:val="1"/>
-              </w:numPr>
-              <w:rPr>
-                <w:lang w:val="en-US"/>
-              </w:rPr>
-            </w:pPr>
-            <w:r>
-              <w:rPr>
-                <w:lang w:val="en-US"/>
-              </w:rPr>
-              <w:t>search Equal To</w:t>
-            </w:r>
-          </w:p>
-          <w:p>
-            <w:pPr>
-              <w:pStyle w:val="Prrafodelista"/>
-              <w:numPr>
-                <w:ilvl w:val="1"/>
-                <w:numId w:val="1"/>
-              </w:numPr>
-              <w:rPr>
-                <w:lang w:val="en-US"/>
-              </w:rPr>
-            </w:pPr>
-            <w:r>
-              <w:rPr>
-                <w:lang w:val="en-US"/>
-              </w:rPr>
-              <w:t>search lower or equal too</w:t>
-            </w:r>
+            <w:r>
+              <w:rPr>
+                <w:lang w:val="en-US"/>
+              </w:rPr>
+              <w:t>Delete</w:t>
+            </w:r>
+            <w:r>
+              <w:rPr>
+                <w:lang w:val="en-US"/>
+              </w:rPr>
+              <w:tab/>
+            </w:r>
+            <w:r>
+              <w:rPr>
+                <w:lang w:val="en-US"/>
+              </w:rPr>
+              <w:tab/>
+            </w:r>
+            <w:r>
+              <w:rPr>
+                <w:lang w:val="en-US"/>
+              </w:rPr>
+              <w:tab/>
+            </w:r>
+            <w:proofErr w:type="spellStart"/>
+            <w:r>
+              <w:rPr>
+                <w:lang w:val="en-US"/>
+              </w:rPr>
+              <w:t>NodeBinaryTree</w:t>
+            </w:r>
+            <w:r>
+              <w:rPr>
+                <w:rFonts w:cstheme="minorHAnsi"/>
+                <w:lang w:val="en-US"/>
+              </w:rPr>
+              <w:t>→</w:t>
+            </w:r>
+            <w:r>
+              <w:rPr>
+                <w:rFonts w:cstheme="minorHAnsi"/>
+                <w:lang w:val="en-US"/>
+              </w:rPr>
+              <w:t>NodeBinaryTree</w:t>
+            </w:r>
+            <w:proofErr w:type="spellEnd"/>
           </w:p>
         </w:tc>
       </w:tr>
@@ -574,67 +661,35 @@
             </w:r>
           </w:p>
           <w:p>
-            <w:pPr>
-              <w:rPr>
-                <w:lang w:val="en-US"/>
-              </w:rPr>
-            </w:pPr>
-            <w:r>
-              <w:rPr>
-                <w:lang w:val="en-US"/>
-              </w:rPr>
+            <w:r>
               <w:t xml:space="preserve">Pre: </w:t>
             </w:r>
             <w:proofErr w:type="spellStart"/>
             <w:proofErr w:type="gramStart"/>
             <w:r>
-              <w:rPr>
-                <w:lang w:val="en-US"/>
-              </w:rPr>
               <w:t>AVLTree</w:t>
             </w:r>
             <w:proofErr w:type="spellEnd"/>
             <w:r>
-              <w:rPr>
-                <w:lang w:val="en-US"/>
-              </w:rPr>
               <w:t>!=</w:t>
             </w:r>
+            <w:proofErr w:type="spellStart"/>
             <w:proofErr w:type="gramEnd"/>
             <w:r>
-              <w:rPr>
-                <w:lang w:val="en-US"/>
-              </w:rPr>
-              <w:t>null,</w:t>
-            </w:r>
-            <w:r>
-              <w:rPr>
-                <w:lang w:val="en-US"/>
-              </w:rPr>
-              <w:t xml:space="preserve"> </w:t>
-            </w:r>
-            <w:proofErr w:type="spellStart"/>
-            <w:r>
-              <w:rPr>
-                <w:lang w:val="en-US"/>
-              </w:rPr>
+              <w:t>null</w:t>
+            </w:r>
+            <w:proofErr w:type="spellEnd"/>
+            <w:r>
+              <w:t xml:space="preserve">, </w:t>
+            </w:r>
+            <w:proofErr w:type="spellStart"/>
+            <w:r>
               <w:t>AvlTree</w:t>
             </w:r>
             <w:proofErr w:type="spellEnd"/>
             <w:r>
-              <w:rPr>
-                <w:lang w:val="en-US"/>
-              </w:rPr>
-              <w:t xml:space="preserve"> </w:t>
-            </w:r>
-            <w:proofErr w:type="spellStart"/>
-            <w:r>
-              <w:rPr>
-                <w:lang w:val="en-US"/>
-              </w:rPr>
-              <w:t>desbalanceado</w:t>
-            </w:r>
-            <w:proofErr w:type="spellEnd"/>
+              <w:t xml:space="preserve"> desbalanceado</w:t>
+            </w:r>
           </w:p>
           <w:p>
             <w:proofErr w:type="spellStart"/>
@@ -687,67 +742,35 @@
             </w:r>
           </w:p>
           <w:p>
-            <w:pPr>
-              <w:rPr>
-                <w:lang w:val="en-US"/>
-              </w:rPr>
-            </w:pPr>
-            <w:r>
-              <w:rPr>
-                <w:lang w:val="en-US"/>
-              </w:rPr>
+            <w:r>
               <w:t xml:space="preserve">Pre: </w:t>
             </w:r>
             <w:proofErr w:type="spellStart"/>
             <w:proofErr w:type="gramStart"/>
             <w:r>
-              <w:rPr>
-                <w:lang w:val="en-US"/>
-              </w:rPr>
               <w:t>AvlTree</w:t>
             </w:r>
             <w:proofErr w:type="spellEnd"/>
             <w:r>
-              <w:rPr>
-                <w:lang w:val="en-US"/>
-              </w:rPr>
               <w:t>!=</w:t>
             </w:r>
+            <w:proofErr w:type="spellStart"/>
             <w:proofErr w:type="gramEnd"/>
             <w:r>
-              <w:rPr>
-                <w:lang w:val="en-US"/>
-              </w:rPr>
-              <w:t xml:space="preserve">null, </w:t>
-            </w:r>
-            <w:proofErr w:type="spellStart"/>
-            <w:r>
-              <w:rPr>
-                <w:lang w:val="en-US"/>
-              </w:rPr>
-              <w:t>AVL</w:t>
-            </w:r>
-            <w:r>
-              <w:rPr>
-                <w:lang w:val="en-US"/>
-              </w:rPr>
-              <w:t>Tree</w:t>
-            </w:r>
-            <w:proofErr w:type="spellEnd"/>
-            <w:r>
-              <w:rPr>
-                <w:lang w:val="en-US"/>
-              </w:rPr>
-              <w:t xml:space="preserve"> </w:t>
-            </w:r>
-            <w:proofErr w:type="spellStart"/>
-            <w:r>
-              <w:rPr>
-                <w:lang w:val="en-US"/>
-              </w:rPr>
-              <w:t>desbalanceado</w:t>
-            </w:r>
-            <w:proofErr w:type="spellEnd"/>
+              <w:t>null</w:t>
+            </w:r>
+            <w:proofErr w:type="spellEnd"/>
+            <w:r>
+              <w:t xml:space="preserve">, </w:t>
+            </w:r>
+            <w:proofErr w:type="spellStart"/>
+            <w:r>
+              <w:t>AVLTree</w:t>
+            </w:r>
+            <w:proofErr w:type="spellEnd"/>
+            <w:r>
+              <w:t xml:space="preserve"> desbalanceado</w:t>
+            </w:r>
           </w:p>
           <w:p>
             <w:r>
@@ -947,7 +970,6 @@
           </w:p>
           <w:p>
             <w:r>
-              <w:lastRenderedPageBreak/>
               <w:t xml:space="preserve">“Este método se encarga de eliminar el nodo z del árbol y llama al método </w:t>
             </w:r>
             <w:proofErr w:type="spellStart"/>
@@ -1015,541 +1037,6 @@
             </w:r>
             <w:r>
               <w:t>nodo z</w:t>
-            </w:r>
-          </w:p>
-        </w:tc>
-      </w:tr>
-      <w:tr>
-        <w:tc>
-          <w:tcPr>
-            <w:tcW w:w="8828" w:type="dxa"/>
-          </w:tcPr>
-          <w:p>
-            <w:proofErr w:type="spellStart"/>
-            <w:proofErr w:type="gramStart"/>
-            <w:r>
-              <w:lastRenderedPageBreak/>
-              <w:t>getRoot</w:t>
-            </w:r>
-            <w:proofErr w:type="spellEnd"/>
-            <w:r>
-              <w:t>(</w:t>
-            </w:r>
-            <w:proofErr w:type="gramEnd"/>
-            <w:r>
-              <w:t>)</w:t>
-            </w:r>
-          </w:p>
-          <w:p>
-            <w:r>
-              <w:t>“Este método retorna la raíz del árbol”</w:t>
-            </w:r>
-          </w:p>
-          <w:p>
-            <w:r>
-              <w:t>Pre:</w:t>
-            </w:r>
-          </w:p>
-          <w:p>
-            <w:r>
-              <w:t>Post:</w:t>
-            </w:r>
-          </w:p>
-        </w:tc>
-      </w:tr>
-      <w:tr>
-        <w:tc>
-          <w:tcPr>
-            <w:tcW w:w="8828" w:type="dxa"/>
-          </w:tcPr>
-          <w:p>
-            <w:proofErr w:type="spellStart"/>
-            <w:proofErr w:type="gramStart"/>
-            <w:r>
-              <w:t>GetMin</w:t>
-            </w:r>
-            <w:proofErr w:type="spellEnd"/>
-            <w:r>
-              <w:t>(</w:t>
-            </w:r>
-            <w:proofErr w:type="gramEnd"/>
-            <w:r>
-              <w:t>)</w:t>
-            </w:r>
-          </w:p>
-        </w:tc>
-      </w:tr>
-      <w:tr>
-        <w:tc>
-          <w:tcPr>
-            <w:tcW w:w="8828" w:type="dxa"/>
-          </w:tcPr>
-          <w:p>
-            <w:r>
-              <w:t xml:space="preserve">“Este </w:t>
-            </w:r>
-            <w:proofErr w:type="spellStart"/>
-            <w:r>
-              <w:t>emtodo</w:t>
-            </w:r>
-            <w:proofErr w:type="spellEnd"/>
-            <w:r>
-              <w:t xml:space="preserve"> retorna el valor más pequeño en el árbol</w:t>
-            </w:r>
-          </w:p>
-          <w:p>
-            <w:pPr>
-              <w:rPr>
-                <w:lang w:val="en-US"/>
-              </w:rPr>
-            </w:pPr>
-            <w:r>
-              <w:rPr>
-                <w:lang w:val="en-US"/>
-              </w:rPr>
-              <w:t xml:space="preserve">Pre: AVL </w:t>
-            </w:r>
-            <w:proofErr w:type="gramStart"/>
-            <w:r>
-              <w:rPr>
-                <w:lang w:val="en-US"/>
-              </w:rPr>
-              <w:t>Tree!=</w:t>
-            </w:r>
-            <w:proofErr w:type="gramEnd"/>
-            <w:r>
-              <w:rPr>
-                <w:lang w:val="en-US"/>
-              </w:rPr>
-              <w:t xml:space="preserve"> null</w:t>
-            </w:r>
-          </w:p>
-          <w:p>
-            <w:pPr>
-              <w:rPr>
-                <w:lang w:val="en-US"/>
-              </w:rPr>
-            </w:pPr>
-            <w:r>
-              <w:rPr>
-                <w:lang w:val="en-US"/>
-              </w:rPr>
-              <w:t xml:space="preserve">Post: </w:t>
-            </w:r>
-          </w:p>
-        </w:tc>
-      </w:tr>
-      <w:tr>
-        <w:tc>
-          <w:tcPr>
-            <w:tcW w:w="8828" w:type="dxa"/>
-          </w:tcPr>
-          <w:p>
-            <w:pPr>
-              <w:rPr>
-                <w:lang w:val="en-US"/>
-              </w:rPr>
-            </w:pPr>
-            <w:proofErr w:type="spellStart"/>
-            <w:proofErr w:type="gramStart"/>
-            <w:r>
-              <w:rPr>
-                <w:lang w:val="en-US"/>
-              </w:rPr>
-              <w:t>getMax</w:t>
-            </w:r>
-            <w:proofErr w:type="spellEnd"/>
-            <w:r>
-              <w:rPr>
-                <w:lang w:val="en-US"/>
-              </w:rPr>
-              <w:t>(</w:t>
-            </w:r>
-            <w:proofErr w:type="gramEnd"/>
-            <w:r>
-              <w:rPr>
-                <w:lang w:val="en-US"/>
-              </w:rPr>
-              <w:t>)</w:t>
-            </w:r>
-          </w:p>
-          <w:p>
-            <w:r>
-              <w:t xml:space="preserve">“Este </w:t>
-            </w:r>
-            <w:proofErr w:type="spellStart"/>
-            <w:r>
-              <w:t>metodo</w:t>
-            </w:r>
-            <w:proofErr w:type="spellEnd"/>
-            <w:r>
-              <w:t xml:space="preserve"> retorna el </w:t>
-            </w:r>
-            <w:r>
-              <w:t>valor más grande del árbol”</w:t>
-            </w:r>
-            <w:r>
-              <w:br/>
-              <w:t xml:space="preserve">pre: AVL </w:t>
-            </w:r>
-            <w:proofErr w:type="spellStart"/>
-            <w:proofErr w:type="gramStart"/>
-            <w:r>
-              <w:t>Tree</w:t>
-            </w:r>
-            <w:proofErr w:type="spellEnd"/>
-            <w:r>
-              <w:t>!=</w:t>
-            </w:r>
-            <w:proofErr w:type="gramEnd"/>
-            <w:r>
-              <w:t xml:space="preserve"> </w:t>
-            </w:r>
-            <w:proofErr w:type="spellStart"/>
-            <w:r>
-              <w:t>null</w:t>
-            </w:r>
-            <w:proofErr w:type="spellEnd"/>
-          </w:p>
-          <w:p>
-            <w:r>
-              <w:t>Post:</w:t>
-            </w:r>
-          </w:p>
-        </w:tc>
-      </w:tr>
-      <w:tr>
-        <w:tc>
-          <w:tcPr>
-            <w:tcW w:w="8828" w:type="dxa"/>
-          </w:tcPr>
-          <w:p>
-            <w:proofErr w:type="spellStart"/>
-            <w:r>
-              <w:t>getPredecessor</w:t>
-            </w:r>
-            <w:proofErr w:type="spellEnd"/>
-            <w:r>
-              <w:t>(x)</w:t>
-            </w:r>
-          </w:p>
-          <w:p>
-            <w:r>
-              <w:t xml:space="preserve">“Este </w:t>
-            </w:r>
-            <w:proofErr w:type="spellStart"/>
-            <w:r>
-              <w:t>metodo</w:t>
-            </w:r>
-            <w:proofErr w:type="spellEnd"/>
-            <w:r>
-              <w:t xml:space="preserve"> retorna el v</w:t>
-            </w:r>
-            <w:r>
-              <w:t xml:space="preserve">alor que sigue antes </w:t>
-            </w:r>
-            <w:proofErr w:type="gramStart"/>
-            <w:r>
-              <w:t>de  x</w:t>
-            </w:r>
-            <w:proofErr w:type="gramEnd"/>
-            <w:r>
-              <w:t>”</w:t>
-            </w:r>
-          </w:p>
-          <w:p>
-            <w:r>
-              <w:t xml:space="preserve">Pre: </w:t>
-            </w:r>
-            <w:proofErr w:type="spellStart"/>
-            <w:proofErr w:type="gramStart"/>
-            <w:r>
-              <w:t>AVLTree</w:t>
-            </w:r>
-            <w:proofErr w:type="spellEnd"/>
-            <w:r>
-              <w:t>!=</w:t>
-            </w:r>
-            <w:proofErr w:type="spellStart"/>
-            <w:proofErr w:type="gramEnd"/>
-            <w:r>
-              <w:t>null</w:t>
-            </w:r>
-            <w:proofErr w:type="spellEnd"/>
-            <w:r>
-              <w:t xml:space="preserve">, </w:t>
-            </w:r>
-          </w:p>
-          <w:p>
-            <w:r>
-              <w:t>Post:</w:t>
-            </w:r>
-          </w:p>
-        </w:tc>
-      </w:tr>
-      <w:tr>
-        <w:tc>
-          <w:tcPr>
-            <w:tcW w:w="8828" w:type="dxa"/>
-          </w:tcPr>
-          <w:p>
-            <w:pPr>
-              <w:rPr>
-                <w:lang w:val="en-US"/>
-              </w:rPr>
-            </w:pPr>
-            <w:proofErr w:type="spellStart"/>
-            <w:r>
-              <w:rPr>
-                <w:lang w:val="en-US"/>
-              </w:rPr>
-              <w:t>getSuccesor</w:t>
-            </w:r>
-            <w:proofErr w:type="spellEnd"/>
-            <w:r>
-              <w:rPr>
-                <w:lang w:val="en-US"/>
-              </w:rPr>
-              <w:t>(x)</w:t>
-            </w:r>
-          </w:p>
-          <w:p>
-            <w:r>
-              <w:t xml:space="preserve">“Este </w:t>
-            </w:r>
-            <w:proofErr w:type="spellStart"/>
-            <w:r>
-              <w:t>metodo</w:t>
-            </w:r>
-            <w:proofErr w:type="spellEnd"/>
-            <w:r>
-              <w:t xml:space="preserve"> retorna el v</w:t>
-            </w:r>
-            <w:r>
-              <w:t>alor que le sigue después de x”</w:t>
-            </w:r>
-          </w:p>
-          <w:p>
-            <w:r>
-              <w:t xml:space="preserve">Pre: </w:t>
-            </w:r>
-            <w:proofErr w:type="spellStart"/>
-            <w:proofErr w:type="gramStart"/>
-            <w:r>
-              <w:t>AVLTree</w:t>
-            </w:r>
-            <w:proofErr w:type="spellEnd"/>
-            <w:r>
-              <w:t>!=</w:t>
-            </w:r>
-            <w:proofErr w:type="spellStart"/>
-            <w:proofErr w:type="gramEnd"/>
-            <w:r>
-              <w:t>null</w:t>
-            </w:r>
-            <w:proofErr w:type="spellEnd"/>
-            <w:r>
-              <w:t>,</w:t>
-            </w:r>
-          </w:p>
-          <w:p>
-            <w:r>
-              <w:t>Post:</w:t>
-            </w:r>
-          </w:p>
-        </w:tc>
-      </w:tr>
-      <w:tr>
-        <w:tc>
-          <w:tcPr>
-            <w:tcW w:w="8828" w:type="dxa"/>
-          </w:tcPr>
-          <w:p>
-            <w:pPr>
-              <w:rPr>
-                <w:lang w:val="en-US"/>
-              </w:rPr>
-            </w:pPr>
-            <w:proofErr w:type="spellStart"/>
-            <w:proofErr w:type="gramStart"/>
-            <w:r>
-              <w:rPr>
-                <w:lang w:val="en-US"/>
-              </w:rPr>
-              <w:t>getWeight</w:t>
-            </w:r>
-            <w:proofErr w:type="spellEnd"/>
-            <w:r>
-              <w:rPr>
-                <w:lang w:val="en-US"/>
-              </w:rPr>
-              <w:t>(</w:t>
-            </w:r>
-            <w:proofErr w:type="gramEnd"/>
-            <w:r>
-              <w:rPr>
-                <w:lang w:val="en-US"/>
-              </w:rPr>
-              <w:t>)</w:t>
-            </w:r>
-          </w:p>
-          <w:p>
-            <w:r>
-              <w:t xml:space="preserve">“Este </w:t>
-            </w:r>
-            <w:proofErr w:type="spellStart"/>
-            <w:r>
-              <w:t>metodo</w:t>
-            </w:r>
-            <w:proofErr w:type="spellEnd"/>
-            <w:r>
-              <w:t xml:space="preserve"> retorna el p</w:t>
-            </w:r>
-            <w:r>
-              <w:t>eso total del árbol”</w:t>
-            </w:r>
-          </w:p>
-          <w:p>
-            <w:r>
-              <w:t>Pre:</w:t>
-            </w:r>
-          </w:p>
-          <w:p>
-            <w:r>
-              <w:t>Post:</w:t>
-            </w:r>
-          </w:p>
-        </w:tc>
-      </w:tr>
-      <w:tr>
-        <w:tc>
-          <w:tcPr>
-            <w:tcW w:w="8828" w:type="dxa"/>
-          </w:tcPr>
-          <w:p>
-            <w:pPr>
-              <w:rPr>
-                <w:lang w:val="en-US"/>
-              </w:rPr>
-            </w:pPr>
-            <w:r>
-              <w:rPr>
-                <w:lang w:val="en-US"/>
-              </w:rPr>
-              <w:t>Search(z)</w:t>
-            </w:r>
-          </w:p>
-          <w:p>
-            <w:r>
-              <w:t xml:space="preserve">“Este </w:t>
-            </w:r>
-            <w:proofErr w:type="spellStart"/>
-            <w:r>
-              <w:t>metodo</w:t>
-            </w:r>
-            <w:proofErr w:type="spellEnd"/>
-            <w:r>
-              <w:t xml:space="preserve"> busca al n</w:t>
-            </w:r>
-            <w:r>
-              <w:t>odo z en el árbol y lo retorna”</w:t>
-            </w:r>
-          </w:p>
-          <w:p>
-            <w:r>
-              <w:t xml:space="preserve">Pre: </w:t>
-            </w:r>
-            <w:proofErr w:type="spellStart"/>
-            <w:proofErr w:type="gramStart"/>
-            <w:r>
-              <w:t>AVLTree</w:t>
-            </w:r>
-            <w:proofErr w:type="spellEnd"/>
-            <w:r>
-              <w:t>!=</w:t>
-            </w:r>
-            <w:proofErr w:type="spellStart"/>
-            <w:proofErr w:type="gramEnd"/>
-            <w:r>
-              <w:t>null</w:t>
-            </w:r>
-            <w:proofErr w:type="spellEnd"/>
-          </w:p>
-          <w:p>
-            <w:r>
-              <w:t>Post:</w:t>
-            </w:r>
-          </w:p>
-        </w:tc>
-      </w:tr>
-      <w:tr>
-        <w:tc>
-          <w:tcPr>
-            <w:tcW w:w="8828" w:type="dxa"/>
-          </w:tcPr>
-          <w:p>
-            <w:pPr>
-              <w:rPr>
-                <w:lang w:val="en-US"/>
-              </w:rPr>
-            </w:pPr>
-            <w:proofErr w:type="spellStart"/>
-            <w:r>
-              <w:rPr>
-                <w:lang w:val="en-US"/>
-              </w:rPr>
-              <w:t>IsInTree</w:t>
-            </w:r>
-            <w:proofErr w:type="spellEnd"/>
-            <w:r>
-              <w:rPr>
-                <w:lang w:val="en-US"/>
-              </w:rPr>
-              <w:t>(z)</w:t>
-            </w:r>
-          </w:p>
-          <w:p>
-            <w:r>
-              <w:t xml:space="preserve">“Este </w:t>
-            </w:r>
-            <w:proofErr w:type="spellStart"/>
-            <w:r>
-              <w:t>metodo</w:t>
-            </w:r>
-            <w:proofErr w:type="spellEnd"/>
-            <w:r>
-              <w:t xml:space="preserve"> </w:t>
-            </w:r>
-            <w:r>
-              <w:t>revisa si e</w:t>
-            </w:r>
-            <w:r>
-              <w:t>l nodo z se encuentra en el árbol”</w:t>
-            </w:r>
-          </w:p>
-          <w:p>
-            <w:r>
-              <w:t xml:space="preserve">Pre: </w:t>
-            </w:r>
-            <w:proofErr w:type="spellStart"/>
-            <w:proofErr w:type="gramStart"/>
-            <w:r>
-              <w:t>AVLTree</w:t>
-            </w:r>
-            <w:proofErr w:type="spellEnd"/>
-            <w:r>
-              <w:t>!=</w:t>
-            </w:r>
-            <w:proofErr w:type="spellStart"/>
-            <w:proofErr w:type="gramEnd"/>
-            <w:r>
-              <w:t>null</w:t>
-            </w:r>
-            <w:proofErr w:type="spellEnd"/>
-          </w:p>
-          <w:p>
-            <w:r>
-              <w:t>Post:</w:t>
             </w:r>
           </w:p>
         </w:tc>
@@ -1561,6 +1048,8 @@
           <w:b/>
         </w:rPr>
       </w:pPr>
+      <w:bookmarkStart w:id="0" w:name="_GoBack"/>
+      <w:bookmarkEnd w:id="0"/>
     </w:p>
     <w:p>
       <w:pPr>
@@ -1662,6 +1151,7 @@
               <w:rPr>
                 <w:rFonts w:ascii="Times New Roman" w:hAnsi="Times New Roman" w:cs="Times New Roman"/>
               </w:rPr>
+              <w:lastRenderedPageBreak/>
               <w:t>Clase</w:t>
             </w:r>
           </w:p>
@@ -2014,12 +1504,14 @@
               <w:jc w:val="both"/>
               <w:rPr>
                 <w:rFonts w:ascii="Times New Roman" w:hAnsi="Times New Roman" w:cs="Times New Roman"/>
-              </w:rPr>
-            </w:pPr>
-            <w:proofErr w:type="spellStart"/>
-            <w:r>
-              <w:rPr>
-                <w:rFonts w:ascii="Times New Roman" w:hAnsi="Times New Roman" w:cs="Times New Roman"/>
+                <w:lang w:val="en-US"/>
+              </w:rPr>
+            </w:pPr>
+            <w:proofErr w:type="spellStart"/>
+            <w:r>
+              <w:rPr>
+                <w:rFonts w:ascii="Times New Roman" w:hAnsi="Times New Roman" w:cs="Times New Roman"/>
+                <w:lang w:val="en-US"/>
               </w:rPr>
               <w:t>GetRoot</w:t>
             </w:r>
@@ -2027,6 +1519,7 @@
             <w:r>
               <w:rPr>
                 <w:rFonts w:ascii="Times New Roman" w:hAnsi="Times New Roman" w:cs="Times New Roman"/>
+                <w:lang w:val="en-US"/>
               </w:rPr>
               <w:t>(</w:t>
             </w:r>
@@ -2034,6 +1527,7 @@
             <w:r>
               <w:rPr>
                 <w:rFonts w:ascii="Times New Roman" w:hAnsi="Times New Roman" w:cs="Times New Roman"/>
+                <w:lang w:val="en-US"/>
               </w:rPr>
               <w:t>).</w:t>
             </w:r>
@@ -2041,6 +1535,7 @@
             <w:r>
               <w:rPr>
                 <w:rFonts w:ascii="Times New Roman" w:hAnsi="Times New Roman" w:cs="Times New Roman"/>
+                <w:lang w:val="en-US"/>
               </w:rPr>
               <w:t>getLeft</w:t>
             </w:r>
@@ -2049,6 +1544,7 @@
             <w:r>
               <w:rPr>
                 <w:rFonts w:ascii="Times New Roman" w:hAnsi="Times New Roman" w:cs="Times New Roman"/>
+                <w:lang w:val="en-US"/>
               </w:rPr>
               <w:t>().</w:t>
             </w:r>
@@ -2056,6 +1552,7 @@
             <w:r>
               <w:rPr>
                 <w:rFonts w:ascii="Times New Roman" w:hAnsi="Times New Roman" w:cs="Times New Roman"/>
+                <w:lang w:val="en-US"/>
               </w:rPr>
               <w:t>getKey</w:t>
             </w:r>
@@ -2063,6 +1560,7 @@
             <w:r>
               <w:rPr>
                 <w:rFonts w:ascii="Times New Roman" w:hAnsi="Times New Roman" w:cs="Times New Roman"/>
+                <w:lang w:val="en-US"/>
               </w:rPr>
               <w:t>()==15</w:t>
             </w:r>
@@ -2072,12 +1570,14 @@
               <w:jc w:val="both"/>
               <w:rPr>
                 <w:rFonts w:ascii="Times New Roman" w:hAnsi="Times New Roman" w:cs="Times New Roman"/>
-              </w:rPr>
-            </w:pPr>
-            <w:proofErr w:type="spellStart"/>
-            <w:r>
-              <w:rPr>
-                <w:rFonts w:ascii="Times New Roman" w:hAnsi="Times New Roman" w:cs="Times New Roman"/>
+                <w:lang w:val="en-US"/>
+              </w:rPr>
+            </w:pPr>
+            <w:proofErr w:type="spellStart"/>
+            <w:r>
+              <w:rPr>
+                <w:rFonts w:ascii="Times New Roman" w:hAnsi="Times New Roman" w:cs="Times New Roman"/>
+                <w:lang w:val="en-US"/>
               </w:rPr>
               <w:t>GetRoot</w:t>
             </w:r>
@@ -2085,6 +1585,7 @@
             <w:r>
               <w:rPr>
                 <w:rFonts w:ascii="Times New Roman" w:hAnsi="Times New Roman" w:cs="Times New Roman"/>
+                <w:lang w:val="en-US"/>
               </w:rPr>
               <w:t>(</w:t>
             </w:r>
@@ -2092,6 +1593,7 @@
             <w:r>
               <w:rPr>
                 <w:rFonts w:ascii="Times New Roman" w:hAnsi="Times New Roman" w:cs="Times New Roman"/>
+                <w:lang w:val="en-US"/>
               </w:rPr>
               <w:t>).</w:t>
             </w:r>
@@ -2099,6 +1601,7 @@
             <w:r>
               <w:rPr>
                 <w:rFonts w:ascii="Times New Roman" w:hAnsi="Times New Roman" w:cs="Times New Roman"/>
+                <w:lang w:val="en-US"/>
               </w:rPr>
               <w:t>getRight</w:t>
             </w:r>
@@ -2107,6 +1610,7 @@
             <w:r>
               <w:rPr>
                 <w:rFonts w:ascii="Times New Roman" w:hAnsi="Times New Roman" w:cs="Times New Roman"/>
+                <w:lang w:val="en-US"/>
               </w:rPr>
               <w:t>().</w:t>
             </w:r>
@@ -2114,6 +1618,7 @@
             <w:r>
               <w:rPr>
                 <w:rFonts w:ascii="Times New Roman" w:hAnsi="Times New Roman" w:cs="Times New Roman"/>
+                <w:lang w:val="en-US"/>
               </w:rPr>
               <w:t>getKey</w:t>
             </w:r>
@@ -2121,6 +1626,7 @@
             <w:r>
               <w:rPr>
                 <w:rFonts w:ascii="Times New Roman" w:hAnsi="Times New Roman" w:cs="Times New Roman"/>
+                <w:lang w:val="en-US"/>
               </w:rPr>
               <w:t>()==40</w:t>
             </w:r>
@@ -2144,7 +1650,6 @@
               <w:rPr>
                 <w:rFonts w:ascii="Times New Roman" w:hAnsi="Times New Roman" w:cs="Times New Roman"/>
               </w:rPr>
-              <w:lastRenderedPageBreak/>
               <w:t>AVLTree</w:t>
             </w:r>
             <w:proofErr w:type="spellEnd"/>
@@ -2246,26 +1751,21 @@
               <w:jc w:val="both"/>
               <w:rPr>
                 <w:rFonts w:ascii="Times New Roman" w:hAnsi="Times New Roman" w:cs="Times New Roman"/>
-              </w:rPr>
-            </w:pPr>
-            <w:proofErr w:type="spellStart"/>
-            <w:r>
-              <w:rPr>
-                <w:rFonts w:ascii="Times New Roman" w:hAnsi="Times New Roman" w:cs="Times New Roman"/>
-              </w:rPr>
-              <w:t>Search</w:t>
-            </w:r>
-            <w:proofErr w:type="spellEnd"/>
-            <w:r>
-              <w:rPr>
-                <w:rFonts w:ascii="Times New Roman" w:hAnsi="Times New Roman" w:cs="Times New Roman"/>
-              </w:rPr>
-              <w:t>(45</w:t>
+                <w:lang w:val="en-US"/>
+              </w:rPr>
+            </w:pPr>
+            <w:r>
+              <w:rPr>
+                <w:rFonts w:ascii="Times New Roman" w:hAnsi="Times New Roman" w:cs="Times New Roman"/>
+                <w:lang w:val="en-US"/>
+              </w:rPr>
+              <w:t>Search(45</w:t>
             </w:r>
             <w:proofErr w:type="gramStart"/>
             <w:r>
               <w:rPr>
                 <w:rFonts w:ascii="Times New Roman" w:hAnsi="Times New Roman" w:cs="Times New Roman"/>
+                <w:lang w:val="en-US"/>
               </w:rPr>
               <w:t>).</w:t>
             </w:r>
@@ -2273,6 +1773,7 @@
             <w:r>
               <w:rPr>
                 <w:rFonts w:ascii="Times New Roman" w:hAnsi="Times New Roman" w:cs="Times New Roman"/>
+                <w:lang w:val="en-US"/>
               </w:rPr>
               <w:t>getLeft</w:t>
             </w:r>
@@ -2281,6 +1782,7 @@
             <w:r>
               <w:rPr>
                 <w:rFonts w:ascii="Times New Roman" w:hAnsi="Times New Roman" w:cs="Times New Roman"/>
+                <w:lang w:val="en-US"/>
               </w:rPr>
               <w:t>().</w:t>
             </w:r>
@@ -2288,6 +1790,7 @@
             <w:r>
               <w:rPr>
                 <w:rFonts w:ascii="Times New Roman" w:hAnsi="Times New Roman" w:cs="Times New Roman"/>
+                <w:lang w:val="en-US"/>
               </w:rPr>
               <w:t>getKey</w:t>
             </w:r>
@@ -2295,6 +1798,7 @@
             <w:r>
               <w:rPr>
                 <w:rFonts w:ascii="Times New Roman" w:hAnsi="Times New Roman" w:cs="Times New Roman"/>
+                <w:lang w:val="en-US"/>
               </w:rPr>
               <w:t>()==40</w:t>
             </w:r>
@@ -2304,26 +1808,21 @@
               <w:jc w:val="both"/>
               <w:rPr>
                 <w:rFonts w:ascii="Times New Roman" w:hAnsi="Times New Roman" w:cs="Times New Roman"/>
-              </w:rPr>
-            </w:pPr>
-            <w:proofErr w:type="spellStart"/>
-            <w:r>
-              <w:rPr>
-                <w:rFonts w:ascii="Times New Roman" w:hAnsi="Times New Roman" w:cs="Times New Roman"/>
-              </w:rPr>
-              <w:t>Search</w:t>
-            </w:r>
-            <w:proofErr w:type="spellEnd"/>
-            <w:r>
-              <w:rPr>
-                <w:rFonts w:ascii="Times New Roman" w:hAnsi="Times New Roman" w:cs="Times New Roman"/>
-              </w:rPr>
-              <w:t>(45</w:t>
+                <w:lang w:val="en-US"/>
+              </w:rPr>
+            </w:pPr>
+            <w:r>
+              <w:rPr>
+                <w:rFonts w:ascii="Times New Roman" w:hAnsi="Times New Roman" w:cs="Times New Roman"/>
+                <w:lang w:val="en-US"/>
+              </w:rPr>
+              <w:t>Search(45</w:t>
             </w:r>
             <w:proofErr w:type="gramStart"/>
             <w:r>
               <w:rPr>
                 <w:rFonts w:ascii="Times New Roman" w:hAnsi="Times New Roman" w:cs="Times New Roman"/>
+                <w:lang w:val="en-US"/>
               </w:rPr>
               <w:t>).</w:t>
             </w:r>
@@ -2331,6 +1830,7 @@
             <w:r>
               <w:rPr>
                 <w:rFonts w:ascii="Times New Roman" w:hAnsi="Times New Roman" w:cs="Times New Roman"/>
+                <w:lang w:val="en-US"/>
               </w:rPr>
               <w:t>getRight</w:t>
             </w:r>
@@ -2339,6 +1839,7 @@
             <w:r>
               <w:rPr>
                 <w:rFonts w:ascii="Times New Roman" w:hAnsi="Times New Roman" w:cs="Times New Roman"/>
+                <w:lang w:val="en-US"/>
               </w:rPr>
               <w:t>().</w:t>
             </w:r>
@@ -2346,6 +1847,7 @@
             <w:r>
               <w:rPr>
                 <w:rFonts w:ascii="Times New Roman" w:hAnsi="Times New Roman" w:cs="Times New Roman"/>
+                <w:lang w:val="en-US"/>
               </w:rPr>
               <w:t>getKey</w:t>
             </w:r>
@@ -2353,6 +1855,7 @@
             <w:r>
               <w:rPr>
                 <w:rFonts w:ascii="Times New Roman" w:hAnsi="Times New Roman" w:cs="Times New Roman"/>
+                <w:lang w:val="en-US"/>
               </w:rPr>
               <w:t>()==46</w:t>
             </w:r>
@@ -2431,13 +1934,7 @@
               <w:rPr>
                 <w:rFonts w:ascii="Times New Roman" w:hAnsi="Times New Roman" w:cs="Times New Roman"/>
               </w:rPr>
-              <w:t>Hay un árbol AVL con las llaves: 30,15,40</w:t>
-            </w:r>
-            <w:r>
-              <w:rPr>
-                <w:rFonts w:ascii="Times New Roman" w:hAnsi="Times New Roman" w:cs="Times New Roman"/>
-              </w:rPr>
-              <w:t>,45,46</w:t>
+              <w:t>Hay un árbol AVL con las llaves: 30,15,40,45,46</w:t>
             </w:r>
           </w:p>
         </w:tc>
@@ -2483,26 +1980,21 @@
               <w:jc w:val="both"/>
               <w:rPr>
                 <w:rFonts w:ascii="Times New Roman" w:hAnsi="Times New Roman" w:cs="Times New Roman"/>
-              </w:rPr>
-            </w:pPr>
-            <w:proofErr w:type="spellStart"/>
-            <w:r>
-              <w:rPr>
-                <w:rFonts w:ascii="Times New Roman" w:hAnsi="Times New Roman" w:cs="Times New Roman"/>
-              </w:rPr>
-              <w:t>Search</w:t>
-            </w:r>
-            <w:proofErr w:type="spellEnd"/>
-            <w:r>
-              <w:rPr>
-                <w:rFonts w:ascii="Times New Roman" w:hAnsi="Times New Roman" w:cs="Times New Roman"/>
-              </w:rPr>
-              <w:t>(12</w:t>
+                <w:lang w:val="en-US"/>
+              </w:rPr>
+            </w:pPr>
+            <w:r>
+              <w:rPr>
+                <w:rFonts w:ascii="Times New Roman" w:hAnsi="Times New Roman" w:cs="Times New Roman"/>
+                <w:lang w:val="en-US"/>
+              </w:rPr>
+              <w:t>Search(12</w:t>
             </w:r>
             <w:proofErr w:type="gramStart"/>
             <w:r>
               <w:rPr>
                 <w:rFonts w:ascii="Times New Roman" w:hAnsi="Times New Roman" w:cs="Times New Roman"/>
+                <w:lang w:val="en-US"/>
               </w:rPr>
               <w:t>).</w:t>
             </w:r>
@@ -2510,6 +2002,7 @@
             <w:r>
               <w:rPr>
                 <w:rFonts w:ascii="Times New Roman" w:hAnsi="Times New Roman" w:cs="Times New Roman"/>
+                <w:lang w:val="en-US"/>
               </w:rPr>
               <w:t>getLeft</w:t>
             </w:r>
@@ -2518,6 +2011,7 @@
             <w:r>
               <w:rPr>
                 <w:rFonts w:ascii="Times New Roman" w:hAnsi="Times New Roman" w:cs="Times New Roman"/>
+                <w:lang w:val="en-US"/>
               </w:rPr>
               <w:t>().</w:t>
             </w:r>
@@ -2525,6 +2019,7 @@
             <w:r>
               <w:rPr>
                 <w:rFonts w:ascii="Times New Roman" w:hAnsi="Times New Roman" w:cs="Times New Roman"/>
+                <w:lang w:val="en-US"/>
               </w:rPr>
               <w:t>getKey</w:t>
             </w:r>
@@ -2532,6 +2027,7 @@
             <w:r>
               <w:rPr>
                 <w:rFonts w:ascii="Times New Roman" w:hAnsi="Times New Roman" w:cs="Times New Roman"/>
+                <w:lang w:val="en-US"/>
               </w:rPr>
               <w:t>()==7</w:t>
             </w:r>
@@ -2541,26 +2037,21 @@
               <w:jc w:val="both"/>
               <w:rPr>
                 <w:rFonts w:ascii="Times New Roman" w:hAnsi="Times New Roman" w:cs="Times New Roman"/>
-              </w:rPr>
-            </w:pPr>
-            <w:proofErr w:type="spellStart"/>
-            <w:r>
-              <w:rPr>
-                <w:rFonts w:ascii="Times New Roman" w:hAnsi="Times New Roman" w:cs="Times New Roman"/>
-              </w:rPr>
-              <w:t>Search</w:t>
-            </w:r>
-            <w:proofErr w:type="spellEnd"/>
-            <w:r>
-              <w:rPr>
-                <w:rFonts w:ascii="Times New Roman" w:hAnsi="Times New Roman" w:cs="Times New Roman"/>
-              </w:rPr>
-              <w:t>(12</w:t>
+                <w:lang w:val="en-US"/>
+              </w:rPr>
+            </w:pPr>
+            <w:r>
+              <w:rPr>
+                <w:rFonts w:ascii="Times New Roman" w:hAnsi="Times New Roman" w:cs="Times New Roman"/>
+                <w:lang w:val="en-US"/>
+              </w:rPr>
+              <w:t>Search(12</w:t>
             </w:r>
             <w:proofErr w:type="gramStart"/>
             <w:r>
               <w:rPr>
                 <w:rFonts w:ascii="Times New Roman" w:hAnsi="Times New Roman" w:cs="Times New Roman"/>
+                <w:lang w:val="en-US"/>
               </w:rPr>
               <w:t>).</w:t>
             </w:r>
@@ -2568,6 +2059,7 @@
             <w:r>
               <w:rPr>
                 <w:rFonts w:ascii="Times New Roman" w:hAnsi="Times New Roman" w:cs="Times New Roman"/>
+                <w:lang w:val="en-US"/>
               </w:rPr>
               <w:t>getRight</w:t>
             </w:r>
@@ -2576,6 +2068,7 @@
             <w:r>
               <w:rPr>
                 <w:rFonts w:ascii="Times New Roman" w:hAnsi="Times New Roman" w:cs="Times New Roman"/>
+                <w:lang w:val="en-US"/>
               </w:rPr>
               <w:t>().</w:t>
             </w:r>
@@ -2583,6 +2076,7 @@
             <w:r>
               <w:rPr>
                 <w:rFonts w:ascii="Times New Roman" w:hAnsi="Times New Roman" w:cs="Times New Roman"/>
+                <w:lang w:val="en-US"/>
               </w:rPr>
               <w:t>getKey</w:t>
             </w:r>
@@ -2590,6 +2084,7 @@
             <w:r>
               <w:rPr>
                 <w:rFonts w:ascii="Times New Roman" w:hAnsi="Times New Roman" w:cs="Times New Roman"/>
+                <w:lang w:val="en-US"/>
               </w:rPr>
               <w:t>()==15</w:t>
             </w:r>
@@ -2601,10 +2096,9 @@
       <w:pPr>
         <w:rPr>
           <w:b/>
+          <w:lang w:val="en-US"/>
         </w:rPr>
       </w:pPr>
-      <w:bookmarkStart w:id="0" w:name="_GoBack"/>
-      <w:bookmarkEnd w:id="0"/>
     </w:p>
     <w:tbl>
       <w:tblPr>
@@ -3151,12 +2645,14 @@
               <w:jc w:val="both"/>
               <w:rPr>
                 <w:rFonts w:ascii="Times New Roman" w:hAnsi="Times New Roman" w:cs="Times New Roman"/>
-              </w:rPr>
-            </w:pPr>
-            <w:proofErr w:type="spellStart"/>
-            <w:r>
-              <w:rPr>
-                <w:rFonts w:ascii="Times New Roman" w:hAnsi="Times New Roman" w:cs="Times New Roman"/>
+                <w:lang w:val="en-US"/>
+              </w:rPr>
+            </w:pPr>
+            <w:proofErr w:type="spellStart"/>
+            <w:r>
+              <w:rPr>
+                <w:rFonts w:ascii="Times New Roman" w:hAnsi="Times New Roman" w:cs="Times New Roman"/>
+                <w:lang w:val="en-US"/>
               </w:rPr>
               <w:t>getRoot.getKey</w:t>
             </w:r>
@@ -3165,6 +2661,7 @@
             <w:r>
               <w:rPr>
                 <w:rFonts w:ascii="Times New Roman" w:hAnsi="Times New Roman" w:cs="Times New Roman"/>
+                <w:lang w:val="en-US"/>
               </w:rPr>
               <w:t>()=</w:t>
             </w:r>
@@ -3172,6 +2669,7 @@
             <w:r>
               <w:rPr>
                 <w:rFonts w:ascii="Times New Roman" w:hAnsi="Times New Roman" w:cs="Times New Roman"/>
+                <w:lang w:val="en-US"/>
               </w:rPr>
               <w:t>=15</w:t>
             </w:r>
@@ -3181,6 +2679,7 @@
               <w:jc w:val="both"/>
               <w:rPr>
                 <w:rFonts w:ascii="Times New Roman" w:hAnsi="Times New Roman" w:cs="Times New Roman"/>
+                <w:lang w:val="en-US"/>
               </w:rPr>
             </w:pPr>
             <w:proofErr w:type="spellStart"/>
@@ -3188,6 +2687,7 @@
             <w:r>
               <w:rPr>
                 <w:rFonts w:ascii="Times New Roman" w:hAnsi="Times New Roman" w:cs="Times New Roman"/>
+                <w:lang w:val="en-US"/>
               </w:rPr>
               <w:t>getRoot.getRight.getKey</w:t>
             </w:r>
@@ -3196,6 +2696,7 @@
             <w:r>
               <w:rPr>
                 <w:rFonts w:ascii="Times New Roman" w:hAnsi="Times New Roman" w:cs="Times New Roman"/>
+                <w:lang w:val="en-US"/>
               </w:rPr>
               <w:t>()==40</w:t>
             </w:r>
@@ -3207,6 +2708,7 @@
       <w:pPr>
         <w:rPr>
           <w:b/>
+          <w:lang w:val="en-US"/>
         </w:rPr>
       </w:pPr>
     </w:p>
@@ -4109,7 +3611,7 @@
 </file>
 
 <file path=customXml/itemProps1.xml><?xml version="1.0" encoding="utf-8"?>
-<ds:datastoreItem xmlns:ds="http://schemas.openxmlformats.org/officeDocument/2006/customXml" ds:itemID="{71A7830D-DFCF-4841-B1F2-12B229709B96}">
+<ds:datastoreItem xmlns:ds="http://schemas.openxmlformats.org/officeDocument/2006/customXml" ds:itemID="{2635587F-3C36-4423-BF28-A19699281C81}">
   <ds:schemaRefs>
     <ds:schemaRef ds:uri="http://schemas.openxmlformats.org/officeDocument/2006/bibliography"/>
   </ds:schemaRefs>

</xml_diff>